<commit_message>
Add labels for tables
</commit_message>
<xml_diff>
--- a/docs/index.docx
+++ b/docs/index.docx
@@ -395,7 +395,7 @@
     <w:bookmarkEnd w:id="40"/>
     <w:bookmarkEnd w:id="41"/>
     <w:bookmarkEnd w:id="42"/>
-    <w:bookmarkStart w:id="52" w:name="analysis-of-peaks"/>
+    <w:bookmarkStart w:id="56" w:name="analysis-of-peaks"/>
     <w:p>
       <w:pPr>
         <w:pStyle w:val="Heading1"/>
@@ -792,7 +792,7 @@
       </w:r>
     </w:p>
     <w:bookmarkEnd w:id="48"/>
-    <w:bookmarkStart w:id="51" w:name="detail-into-peak-event"/>
+    <w:bookmarkStart w:id="55" w:name="detail-into-peak-event"/>
     <w:p>
       <w:pPr>
         <w:pStyle w:val="Heading2"/>
@@ -969,13 +969,44 @@
         <w:t xml:space="preserve">this is because measurements are taken every 6 minutes</w:t>
       </w:r>
     </w:p>
-    <w:bookmarkStart w:id="49" w:name="pm10-location-top"/>
+    <w:bookmarkStart w:id="51" w:name="pm10-location-top"/>
     <w:p>
       <w:pPr>
         <w:pStyle w:val="Heading3"/>
       </w:pPr>
       <w:r>
         <w:t xml:space="preserve">pm10 location top</w:t>
+      </w:r>
+    </w:p>
+    <w:p>
+      <w:pPr>
+        <w:pStyle w:val="FirstParagraph"/>
+      </w:pPr>
+      <w:r>
+        <w:t xml:space="preserve">See</w:t>
+      </w:r>
+      <w:r>
+        <w:t xml:space="preserve"> </w:t>
+      </w:r>
+      <w:hyperlink w:anchor="tbl-exposure-pm10-top">
+        <w:r>
+          <w:rPr>
+            <w:rStyle w:val="Hyperlink"/>
+          </w:rPr>
+          <w:t xml:space="preserve">Table 2</w:t>
+        </w:r>
+      </w:hyperlink>
+      <w:r>
+        <w:t xml:space="preserve">.</w:t>
+      </w:r>
+    </w:p>
+    <w:bookmarkStart w:id="49" w:name="tbl-exposure-pm10-top"/>
+    <w:p>
+      <w:pPr>
+        <w:pStyle w:val="TableCaption"/>
+      </w:pPr>
+      <w:r>
+        <w:t xml:space="preserve">Table 2: Table caption me!</w:t>
       </w:r>
     </w:p>
     <w:tbl>
@@ -983,6 +1014,7 @@
         <w:tblStyle w:val="Table"/>
         <w:tblW w:type="auto" w:w="0"/>
         <w:tblLook w:firstRow="1" w:lastRow="0" w:firstColumn="0" w:lastColumn="0" w:noHBand="0" w:noVBand="0" w:val="0020"/>
+        <w:tblCaption w:val="Table 2: Table caption me!"/>
       </w:tblPr>
       <w:tblGrid>
         <w:gridCol w:w="1320"/>
@@ -2328,12 +2360,30 @@
         </w:tc>
       </w:tr>
     </w:tbl>
+    <w:bookmarkEnd w:id="49"/>
     <w:p>
       <w:pPr>
         <w:pStyle w:val="BodyText"/>
       </w:pPr>
-      <w:r>
-        <w:t xml:space="preserve">The median event time (milling process) for location top and indicator pm10 is 24 minutes with a median exposure of 439. Following US EPA standards, operators are exposed to pm10 at hazardous concentration for half and hour during every milling process.</w:t>
+      <w:hyperlink w:anchor="tbl-exposure-pm10-top-inline">
+        <w:r>
+          <w:rPr>
+            <w:rStyle w:val="Hyperlink"/>
+          </w:rPr>
+          <w:t xml:space="preserve">Table 3</w:t>
+        </w:r>
+      </w:hyperlink>
+      <w:r>
+        <w:t xml:space="preserve">: The median event time (milling process) for location top and indicator pm10 is 24 minutes with a median exposure of 439. Following US EPA standards, operators are exposed to pm10 at hazardous concentration for half and hour during every milling process.</w:t>
+      </w:r>
+    </w:p>
+    <w:bookmarkStart w:id="50" w:name="tbl-exposure-pm10-top-inline"/>
+    <w:p>
+      <w:pPr>
+        <w:pStyle w:val="TableCaption"/>
+      </w:pPr>
+      <w:r>
+        <w:t xml:space="preserve">Table 3: Table caption me!</w:t>
       </w:r>
     </w:p>
     <w:tbl>
@@ -2341,6 +2391,7 @@
         <w:tblStyle w:val="Table"/>
         <w:tblW w:type="auto" w:w="0"/>
         <w:tblLook w:firstRow="1" w:lastRow="0" w:firstColumn="0" w:lastColumn="0" w:noHBand="0" w:noVBand="0" w:val="0020"/>
+        <w:tblCaption w:val="Table 3: Table caption me!"/>
       </w:tblPr>
       <w:tblGrid>
         <w:gridCol w:w="1980"/>
@@ -2452,14 +2503,46 @@
         </w:tc>
       </w:tr>
     </w:tbl>
-    <w:bookmarkEnd w:id="49"/>
-    <w:bookmarkStart w:id="50" w:name="pm25-location-top"/>
+    <w:bookmarkEnd w:id="50"/>
+    <w:bookmarkEnd w:id="51"/>
+    <w:bookmarkStart w:id="54" w:name="pm25-location-top"/>
     <w:p>
       <w:pPr>
         <w:pStyle w:val="Heading3"/>
       </w:pPr>
       <w:r>
         <w:t xml:space="preserve">pm25 location top</w:t>
+      </w:r>
+    </w:p>
+    <w:p>
+      <w:pPr>
+        <w:pStyle w:val="FirstParagraph"/>
+      </w:pPr>
+      <w:r>
+        <w:t xml:space="preserve">See</w:t>
+      </w:r>
+      <w:r>
+        <w:t xml:space="preserve"> </w:t>
+      </w:r>
+      <w:hyperlink w:anchor="tbl-exposure-pm25-top">
+        <w:r>
+          <w:rPr>
+            <w:rStyle w:val="Hyperlink"/>
+          </w:rPr>
+          <w:t xml:space="preserve">Table 4</w:t>
+        </w:r>
+      </w:hyperlink>
+      <w:r>
+        <w:t xml:space="preserve">.</w:t>
+      </w:r>
+    </w:p>
+    <w:bookmarkStart w:id="52" w:name="tbl-exposure-pm25-top"/>
+    <w:p>
+      <w:pPr>
+        <w:pStyle w:val="TableCaption"/>
+      </w:pPr>
+      <w:r>
+        <w:t xml:space="preserve">Table 4: Table caption me!</w:t>
       </w:r>
     </w:p>
     <w:tbl>
@@ -2467,6 +2550,7 @@
         <w:tblStyle w:val="Table"/>
         <w:tblW w:type="auto" w:w="0"/>
         <w:tblLook w:firstRow="1" w:lastRow="0" w:firstColumn="0" w:lastColumn="0" w:noHBand="0" w:noVBand="0" w:val="0020"/>
+        <w:tblCaption w:val="Table 4: Table caption me!"/>
       </w:tblPr>
       <w:tblGrid>
         <w:gridCol w:w="1320"/>
@@ -3738,12 +3822,30 @@
         </w:tc>
       </w:tr>
     </w:tbl>
+    <w:bookmarkEnd w:id="52"/>
     <w:p>
       <w:pPr>
         <w:pStyle w:val="BodyText"/>
       </w:pPr>
-      <w:r>
-        <w:t xml:space="preserve">The median event time (milling process) for location top and indicator pm2.5 is 18 minutes with a median exposure of 367. Following US EPA standards, operators are exposed to pm2.5 at hazardous concentration for half and hour during every milling process.</w:t>
+      <w:hyperlink w:anchor="tbl-exposure-pm25-top-inline">
+        <w:r>
+          <w:rPr>
+            <w:rStyle w:val="Hyperlink"/>
+          </w:rPr>
+          <w:t xml:space="preserve">Table 5</w:t>
+        </w:r>
+      </w:hyperlink>
+      <w:r>
+        <w:t xml:space="preserve">: The median event time (milling process) for location top and indicator pm2.5 is 18 minutes with a median exposure of 367. Following US EPA standards, operators are exposed to pm2.5 at hazardous concentration for half and hour during every milling process.</w:t>
+      </w:r>
+    </w:p>
+    <w:bookmarkStart w:id="53" w:name="tbl-exposure-pm25-top-inline"/>
+    <w:p>
+      <w:pPr>
+        <w:pStyle w:val="TableCaption"/>
+      </w:pPr>
+      <w:r>
+        <w:t xml:space="preserve">Table 5: Table caption me!</w:t>
       </w:r>
     </w:p>
     <w:tbl>
@@ -3751,6 +3853,7 @@
         <w:tblStyle w:val="Table"/>
         <w:tblW w:type="auto" w:w="0"/>
         <w:tblLook w:firstRow="1" w:lastRow="0" w:firstColumn="0" w:lastColumn="0" w:noHBand="0" w:noVBand="0" w:val="0020"/>
+        <w:tblCaption w:val="Table 5: Table caption me!"/>
       </w:tblPr>
       <w:tblGrid>
         <w:gridCol w:w="1980"/>
@@ -3862,10 +3965,11 @@
         </w:tc>
       </w:tr>
     </w:tbl>
-    <w:bookmarkEnd w:id="50"/>
-    <w:bookmarkEnd w:id="51"/>
-    <w:bookmarkEnd w:id="52"/>
-    <w:bookmarkStart w:id="63" w:name="appendix"/>
+    <w:bookmarkEnd w:id="53"/>
+    <w:bookmarkEnd w:id="54"/>
+    <w:bookmarkEnd w:id="55"/>
+    <w:bookmarkEnd w:id="56"/>
+    <w:bookmarkStart w:id="67" w:name="appendix"/>
     <w:p>
       <w:pPr>
         <w:pStyle w:val="Heading1"/>
@@ -3874,7 +3978,7 @@
         <w:t xml:space="preserve">Appendix</w:t>
       </w:r>
     </w:p>
-    <w:bookmarkStart w:id="62" w:name="interactive-plots"/>
+    <w:bookmarkStart w:id="66" w:name="interactive-plots"/>
     <w:p>
       <w:pPr>
         <w:pStyle w:val="Heading2"/>
@@ -3916,18 +4020,18 @@
           <wp:inline>
             <wp:extent cx="5334000" cy="4267200"/>
             <wp:effectExtent b="0" l="0" r="0" t="0"/>
-            <wp:docPr descr="" title="" id="54" name="Picture"/>
+            <wp:docPr descr="" title="" id="58" name="Picture"/>
             <a:graphic>
               <a:graphicData uri="http://schemas.openxmlformats.org/drawingml/2006/picture">
                 <pic:pic>
                   <pic:nvPicPr>
-                    <pic:cNvPr descr="index_files/figure-docx/unnamed-chunk-28-1.png" id="55" name="Picture"/>
+                    <pic:cNvPr descr="index_files/figure-docx/unnamed-chunk-28-1.png" id="59" name="Picture"/>
                     <pic:cNvPicPr>
                       <a:picLocks noChangeArrowheads="1" noChangeAspect="1"/>
                     </pic:cNvPicPr>
                   </pic:nvPicPr>
                   <pic:blipFill>
-                    <a:blip r:embed="rId53"/>
+                    <a:blip r:embed="rId57"/>
                     <a:stretch>
                       <a:fillRect/>
                     </a:stretch>
@@ -3975,18 +4079,18 @@
           <wp:inline>
             <wp:extent cx="5334000" cy="4267200"/>
             <wp:effectExtent b="0" l="0" r="0" t="0"/>
-            <wp:docPr descr="" title="" id="57" name="Picture"/>
+            <wp:docPr descr="" title="" id="61" name="Picture"/>
             <a:graphic>
               <a:graphicData uri="http://schemas.openxmlformats.org/drawingml/2006/picture">
                 <pic:pic>
                   <pic:nvPicPr>
-                    <pic:cNvPr descr="index_files/figure-docx/unnamed-chunk-31-1.png" id="58" name="Picture"/>
+                    <pic:cNvPr descr="index_files/figure-docx/unnamed-chunk-31-1.png" id="62" name="Picture"/>
                     <pic:cNvPicPr>
                       <a:picLocks noChangeArrowheads="1" noChangeAspect="1"/>
                     </pic:cNvPicPr>
                   </pic:nvPicPr>
                   <pic:blipFill>
-                    <a:blip r:embed="rId56"/>
+                    <a:blip r:embed="rId60"/>
                     <a:stretch>
                       <a:fillRect/>
                     </a:stretch>
@@ -4034,18 +4138,18 @@
           <wp:inline>
             <wp:extent cx="5334000" cy="4267200"/>
             <wp:effectExtent b="0" l="0" r="0" t="0"/>
-            <wp:docPr descr="" title="" id="60" name="Picture"/>
+            <wp:docPr descr="" title="" id="64" name="Picture"/>
             <a:graphic>
               <a:graphicData uri="http://schemas.openxmlformats.org/drawingml/2006/picture">
                 <pic:pic>
                   <pic:nvPicPr>
-                    <pic:cNvPr descr="index_files/figure-docx/unnamed-chunk-33-1.png" id="61" name="Picture"/>
+                    <pic:cNvPr descr="index_files/figure-docx/unnamed-chunk-33-1.png" id="65" name="Picture"/>
                     <pic:cNvPicPr>
                       <a:picLocks noChangeArrowheads="1" noChangeAspect="1"/>
                     </pic:cNvPicPr>
                   </pic:nvPicPr>
                   <pic:blipFill>
-                    <a:blip r:embed="rId59"/>
+                    <a:blip r:embed="rId63"/>
                     <a:stretch>
                       <a:fillRect/>
                     </a:stretch>
@@ -4072,8 +4176,8 @@
         </w:drawing>
       </w:r>
     </w:p>
-    <w:bookmarkEnd w:id="62"/>
-    <w:bookmarkEnd w:id="63"/>
+    <w:bookmarkEnd w:id="66"/>
+    <w:bookmarkEnd w:id="67"/>
     <w:sectPr/>
   </w:body>
 </w:document>

</xml_diff>